<commit_message>
change the resume folder
</commit_message>
<xml_diff>
--- a/src/CV/Amin_Shirazi_cover_letter.docx
+++ b/src/CV/Amin_Shirazi_cover_letter.docx
@@ -147,7 +147,7 @@
           <w:sz w:val="22"/>
           <w:szCs w:val="22"/>
         </w:rPr>
-        <w:t>2</w:t>
+        <w:t>4</w:t>
       </w:r>
       <w:r>
         <w:rPr>
@@ -238,7 +238,7 @@
           <w:sz w:val="22"/>
           <w:szCs w:val="22"/>
         </w:rPr>
-        <w:t>Deloitte</w:t>
+        <w:t>Pfizer</w:t>
       </w:r>
       <w:r>
         <w:rPr>
@@ -266,140 +266,19 @@
         <w:jc w:val="both"/>
         <w:rPr>
           <w:rFonts w:ascii="Calibri Light" w:hAnsi="Calibri Light" w:cs="Calibri Light"/>
-          <w:color w:val="1A1A1A"/>
-          <w:sz w:val="22"/>
-          <w:szCs w:val="22"/>
-        </w:rPr>
-      </w:pPr>
-      <w:r>
-        <w:rPr>
-          <w:rFonts w:ascii="Calibri Light" w:eastAsia="Calibri" w:hAnsi="Calibri Light" w:cs="Calibri Light"/>
-          <w:sz w:val="22"/>
-          <w:szCs w:val="22"/>
-        </w:rPr>
-        <w:t>I</w:t>
-      </w:r>
-      <w:r>
-        <w:rPr>
-          <w:rFonts w:ascii="Calibri Light" w:hAnsi="Calibri Light" w:cs="Calibri Light"/>
-          <w:sz w:val="22"/>
-          <w:szCs w:val="22"/>
-        </w:rPr>
-        <w:t xml:space="preserve"> </w:t>
-      </w:r>
-      <w:r>
-        <w:rPr>
-          <w:rFonts w:ascii="Calibri Light" w:eastAsia="Calibri" w:hAnsi="Calibri Light" w:cs="Calibri Light"/>
-          <w:sz w:val="22"/>
-          <w:szCs w:val="22"/>
-        </w:rPr>
-        <w:t>am</w:t>
-      </w:r>
-      <w:r>
-        <w:rPr>
-          <w:rFonts w:ascii="Calibri Light" w:hAnsi="Calibri Light" w:cs="Calibri Light"/>
-          <w:sz w:val="22"/>
-          <w:szCs w:val="22"/>
-        </w:rPr>
-        <w:t xml:space="preserve"> </w:t>
-      </w:r>
-      <w:r>
-        <w:rPr>
-          <w:rFonts w:ascii="Calibri Light" w:eastAsia="Calibri" w:hAnsi="Calibri Light" w:cs="Calibri Light"/>
-          <w:sz w:val="22"/>
-          <w:szCs w:val="22"/>
-        </w:rPr>
-        <w:t>writing</w:t>
-      </w:r>
-      <w:r>
-        <w:rPr>
-          <w:rFonts w:ascii="Calibri Light" w:hAnsi="Calibri Light" w:cs="Calibri Light"/>
-          <w:sz w:val="22"/>
-          <w:szCs w:val="22"/>
-        </w:rPr>
-        <w:t xml:space="preserve"> </w:t>
-      </w:r>
-      <w:r>
-        <w:rPr>
-          <w:rFonts w:ascii="Calibri Light" w:eastAsia="Calibri" w:hAnsi="Calibri Light" w:cs="Calibri Light"/>
-          <w:sz w:val="22"/>
-          <w:szCs w:val="22"/>
-        </w:rPr>
-        <w:t>to</w:t>
-      </w:r>
-      <w:r>
-        <w:rPr>
-          <w:rFonts w:ascii="Calibri Light" w:hAnsi="Calibri Light" w:cs="Calibri Light"/>
-          <w:sz w:val="22"/>
-          <w:szCs w:val="22"/>
-        </w:rPr>
-        <w:t xml:space="preserve"> </w:t>
-      </w:r>
-      <w:r>
-        <w:rPr>
-          <w:rFonts w:ascii="Calibri Light" w:eastAsia="Calibri" w:hAnsi="Calibri Light" w:cs="Calibri Light"/>
-          <w:sz w:val="22"/>
-          <w:szCs w:val="22"/>
-        </w:rPr>
-        <w:t>you</w:t>
-      </w:r>
-      <w:r>
-        <w:rPr>
-          <w:rFonts w:ascii="Calibri Light" w:hAnsi="Calibri Light" w:cs="Calibri Light"/>
-          <w:sz w:val="22"/>
-          <w:szCs w:val="22"/>
-        </w:rPr>
-        <w:t xml:space="preserve"> </w:t>
-      </w:r>
-      <w:r>
-        <w:rPr>
-          <w:rFonts w:ascii="Calibri Light" w:eastAsia="Calibri" w:hAnsi="Calibri Light" w:cs="Calibri Light"/>
-          <w:sz w:val="22"/>
-          <w:szCs w:val="22"/>
-        </w:rPr>
-        <w:t>to apply</w:t>
-      </w:r>
-      <w:r>
-        <w:rPr>
-          <w:rFonts w:ascii="Calibri Light" w:hAnsi="Calibri Light" w:cs="Calibri Light"/>
-          <w:sz w:val="22"/>
-          <w:szCs w:val="22"/>
-        </w:rPr>
-        <w:t xml:space="preserve"> </w:t>
-      </w:r>
-      <w:r>
-        <w:rPr>
-          <w:rFonts w:ascii="Calibri Light" w:eastAsia="Calibri" w:hAnsi="Calibri Light" w:cs="Calibri Light"/>
-          <w:sz w:val="22"/>
-          <w:szCs w:val="22"/>
-        </w:rPr>
-        <w:t>for</w:t>
-      </w:r>
-      <w:r>
-        <w:rPr>
-          <w:rFonts w:ascii="Calibri Light" w:hAnsi="Calibri Light" w:cs="Calibri Light"/>
-          <w:sz w:val="22"/>
-          <w:szCs w:val="22"/>
-        </w:rPr>
-        <w:t xml:space="preserve"> </w:t>
-      </w:r>
-      <w:r>
-        <w:rPr>
-          <w:rFonts w:ascii="Calibri Light" w:hAnsi="Calibri Light" w:cs="Calibri Light"/>
-          <w:sz w:val="22"/>
-          <w:szCs w:val="22"/>
-        </w:rPr>
-        <w:t xml:space="preserve">the </w:t>
-      </w:r>
-      <w:r>
-        <w:rPr>
-          <w:rFonts w:ascii="Calibri Light" w:hAnsi="Calibri Light" w:cs="Calibri Light"/>
           <w:b/>
           <w:bCs/>
           <w:sz w:val="22"/>
           <w:szCs w:val="22"/>
         </w:rPr>
-        <w:t>Senior</w:t>
+      </w:pPr>
+      <w:r>
+        <w:rPr>
+          <w:rFonts w:ascii="Calibri Light" w:eastAsia="Calibri" w:hAnsi="Calibri Light" w:cs="Calibri Light"/>
+          <w:sz w:val="22"/>
+          <w:szCs w:val="22"/>
+        </w:rPr>
+        <w:t>I</w:t>
       </w:r>
       <w:r>
         <w:rPr>
@@ -412,23 +291,149 @@
       <w:r>
         <w:rPr>
           <w:rFonts w:ascii="Calibri Light" w:eastAsia="Calibri" w:hAnsi="Calibri Light" w:cs="Calibri Light"/>
+          <w:sz w:val="22"/>
+          <w:szCs w:val="22"/>
+        </w:rPr>
+        <w:t>am</w:t>
+      </w:r>
+      <w:r>
+        <w:rPr>
+          <w:rFonts w:ascii="Calibri Light" w:hAnsi="Calibri Light" w:cs="Calibri Light"/>
+          <w:sz w:val="22"/>
+          <w:szCs w:val="22"/>
+        </w:rPr>
+        <w:t xml:space="preserve"> </w:t>
+      </w:r>
+      <w:r>
+        <w:rPr>
+          <w:rFonts w:ascii="Calibri Light" w:eastAsia="Calibri" w:hAnsi="Calibri Light" w:cs="Calibri Light"/>
+          <w:sz w:val="22"/>
+          <w:szCs w:val="22"/>
+        </w:rPr>
+        <w:t>writing</w:t>
+      </w:r>
+      <w:r>
+        <w:rPr>
+          <w:rFonts w:ascii="Calibri Light" w:hAnsi="Calibri Light" w:cs="Calibri Light"/>
+          <w:sz w:val="22"/>
+          <w:szCs w:val="22"/>
+        </w:rPr>
+        <w:t xml:space="preserve"> </w:t>
+      </w:r>
+      <w:r>
+        <w:rPr>
+          <w:rFonts w:ascii="Calibri Light" w:eastAsia="Calibri" w:hAnsi="Calibri Light" w:cs="Calibri Light"/>
+          <w:sz w:val="22"/>
+          <w:szCs w:val="22"/>
+        </w:rPr>
+        <w:t>to</w:t>
+      </w:r>
+      <w:r>
+        <w:rPr>
+          <w:rFonts w:ascii="Calibri Light" w:hAnsi="Calibri Light" w:cs="Calibri Light"/>
+          <w:sz w:val="22"/>
+          <w:szCs w:val="22"/>
+        </w:rPr>
+        <w:t xml:space="preserve"> </w:t>
+      </w:r>
+      <w:r>
+        <w:rPr>
+          <w:rFonts w:ascii="Calibri Light" w:eastAsia="Calibri" w:hAnsi="Calibri Light" w:cs="Calibri Light"/>
+          <w:sz w:val="22"/>
+          <w:szCs w:val="22"/>
+        </w:rPr>
+        <w:t>you</w:t>
+      </w:r>
+      <w:r>
+        <w:rPr>
+          <w:rFonts w:ascii="Calibri Light" w:hAnsi="Calibri Light" w:cs="Calibri Light"/>
+          <w:sz w:val="22"/>
+          <w:szCs w:val="22"/>
+        </w:rPr>
+        <w:t xml:space="preserve"> </w:t>
+      </w:r>
+      <w:r>
+        <w:rPr>
+          <w:rFonts w:ascii="Calibri Light" w:eastAsia="Calibri" w:hAnsi="Calibri Light" w:cs="Calibri Light"/>
+          <w:sz w:val="22"/>
+          <w:szCs w:val="22"/>
+        </w:rPr>
+        <w:t>to apply</w:t>
+      </w:r>
+      <w:r>
+        <w:rPr>
+          <w:rFonts w:ascii="Calibri Light" w:hAnsi="Calibri Light" w:cs="Calibri Light"/>
+          <w:sz w:val="22"/>
+          <w:szCs w:val="22"/>
+        </w:rPr>
+        <w:t xml:space="preserve"> </w:t>
+      </w:r>
+      <w:r>
+        <w:rPr>
+          <w:rFonts w:ascii="Calibri Light" w:eastAsia="Calibri" w:hAnsi="Calibri Light" w:cs="Calibri Light"/>
+          <w:sz w:val="22"/>
+          <w:szCs w:val="22"/>
+        </w:rPr>
+        <w:t>for</w:t>
+      </w:r>
+      <w:r>
+        <w:rPr>
+          <w:rFonts w:ascii="Calibri Light" w:hAnsi="Calibri Light" w:cs="Calibri Light"/>
+          <w:sz w:val="22"/>
+          <w:szCs w:val="22"/>
+        </w:rPr>
+        <w:t xml:space="preserve"> </w:t>
+      </w:r>
+      <w:r>
+        <w:rPr>
+          <w:rFonts w:ascii="Calibri Light" w:hAnsi="Calibri Light" w:cs="Calibri Light"/>
+          <w:sz w:val="22"/>
+          <w:szCs w:val="22"/>
+        </w:rPr>
+        <w:t xml:space="preserve">the </w:t>
+      </w:r>
+      <w:r>
+        <w:rPr>
+          <w:rFonts w:ascii="Calibri Light" w:hAnsi="Calibri Light" w:cs="Calibri Light"/>
           <w:b/>
           <w:bCs/>
           <w:sz w:val="22"/>
           <w:szCs w:val="22"/>
         </w:rPr>
-        <w:t>Data Scientist</w:t>
-      </w:r>
-      <w:r>
-        <w:rPr>
-          <w:rFonts w:ascii="Calibri Light" w:eastAsia="Calibri" w:hAnsi="Calibri Light" w:cs="Calibri Light"/>
+        <w:t xml:space="preserve">Statistical Data Scientist, Statistical Programming &amp; </w:t>
+      </w:r>
+      <w:r>
+        <w:rPr>
+          <w:rFonts w:ascii="Calibri Light" w:hAnsi="Calibri Light" w:cs="Calibri Light"/>
           <w:b/>
           <w:bCs/>
           <w:sz w:val="22"/>
           <w:szCs w:val="22"/>
         </w:rPr>
-        <w:t xml:space="preserve"> </w:t>
-      </w:r>
+        <w:t>Analysis (</w:t>
+      </w:r>
+      <w:r>
+        <w:rPr>
+          <w:rFonts w:ascii="Calibri Light" w:hAnsi="Calibri Light" w:cs="Calibri Light"/>
+          <w:b/>
+          <w:bCs/>
+          <w:sz w:val="22"/>
+          <w:szCs w:val="22"/>
+        </w:rPr>
+        <w:t>SPA)</w:t>
+      </w:r>
+    </w:p>
+    <w:p>
+      <w:pPr>
+        <w:spacing w:line="320" w:lineRule="exact"/>
+        <w:jc w:val="both"/>
+        <w:rPr>
+          <w:rFonts w:ascii="Calibri Light" w:hAnsi="Calibri Light" w:cs="Calibri Light"/>
+          <w:color w:val="1A1A1A"/>
+          <w:sz w:val="22"/>
+          <w:szCs w:val="22"/>
+        </w:rPr>
+      </w:pPr>
       <w:r>
         <w:rPr>
           <w:rFonts w:ascii="Calibri Light" w:eastAsia="Calibri" w:hAnsi="Calibri Light" w:cs="Calibri Light"/>
@@ -453,7 +458,7 @@
           <w:sz w:val="22"/>
           <w:szCs w:val="22"/>
         </w:rPr>
-        <w:t>Deloitte</w:t>
+        <w:t>Pfizer</w:t>
       </w:r>
       <w:r>
         <w:rPr>
@@ -936,6 +941,7 @@
         </w:rPr>
         <w:t xml:space="preserve"> and </w:t>
       </w:r>
+      <w:proofErr w:type="spellStart"/>
       <w:r>
         <w:rPr>
           <w:rFonts w:ascii="Calibri Light" w:hAnsi="Calibri Light" w:cs="Calibri Light"/>
@@ -946,6 +952,7 @@
         </w:rPr>
         <w:t>ClinChoice</w:t>
       </w:r>
+      <w:proofErr w:type="spellEnd"/>
       <w:r>
         <w:rPr>
           <w:rFonts w:ascii="Calibri Light" w:hAnsi="Calibri Light" w:cs="Calibri Light"/>
@@ -1572,7 +1579,7 @@
           <w:sz w:val="22"/>
           <w:szCs w:val="22"/>
         </w:rPr>
-        <w:t>Delloite</w:t>
+        <w:t>Pfizer</w:t>
       </w:r>
       <w:r>
         <w:rPr>
@@ -4512,10 +4519,30 @@
     <w:name w:val="Normal"/>
     <w:qFormat/>
   </w:style>
+  <w:style w:type="paragraph" w:styleId="Heading3">
+    <w:name w:val="heading 3"/>
+    <w:basedOn w:val="Normal"/>
+    <w:next w:val="Normal"/>
+    <w:link w:val="Heading3Char"/>
+    <w:uiPriority w:val="9"/>
+    <w:semiHidden/>
+    <w:unhideWhenUsed/>
+    <w:qFormat/>
+    <w:rsid w:val="00D5790C"/>
+    <w:pPr>
+      <w:keepNext/>
+      <w:keepLines/>
+      <w:spacing w:before="40"/>
+      <w:outlineLvl w:val="2"/>
+    </w:pPr>
+    <w:rPr>
+      <w:rFonts w:asciiTheme="majorHAnsi" w:eastAsiaTheme="majorEastAsia" w:hAnsiTheme="majorHAnsi" w:cstheme="majorBidi"/>
+      <w:color w:val="243F60" w:themeColor="accent1" w:themeShade="7F"/>
+    </w:rPr>
+  </w:style>
   <w:style w:type="character" w:default="1" w:styleId="DefaultParagraphFont">
     <w:name w:val="Default Paragraph Font"/>
     <w:uiPriority w:val="1"/>
-    <w:semiHidden/>
     <w:unhideWhenUsed/>
   </w:style>
   <w:style w:type="table" w:default="1" w:styleId="TableNormal">
@@ -4713,6 +4740,18 @@
       <w:szCs w:val="20"/>
     </w:rPr>
   </w:style>
+  <w:style w:type="character" w:customStyle="1" w:styleId="Heading3Char">
+    <w:name w:val="Heading 3 Char"/>
+    <w:basedOn w:val="DefaultParagraphFont"/>
+    <w:link w:val="Heading3"/>
+    <w:uiPriority w:val="9"/>
+    <w:semiHidden/>
+    <w:rsid w:val="00D5790C"/>
+    <w:rPr>
+      <w:rFonts w:asciiTheme="majorHAnsi" w:eastAsiaTheme="majorEastAsia" w:hAnsiTheme="majorHAnsi" w:cstheme="majorBidi"/>
+      <w:color w:val="243F60" w:themeColor="accent1" w:themeShade="7F"/>
+    </w:rPr>
+  </w:style>
 </w:styles>
 </file>
 
@@ -4849,13 +4888,6 @@
     <w:pitch w:val="variable"/>
     <w:sig w:usb0="E00006FF" w:usb1="420024FF" w:usb2="02000000" w:usb3="00000000" w:csb0="0000019F" w:csb1="00000000"/>
   </w:font>
-  <w:font w:name="Calibri Light">
-    <w:panose1 w:val="020F0302020204030204"/>
-    <w:charset w:val="00"/>
-    <w:family w:val="swiss"/>
-    <w:pitch w:val="variable"/>
-    <w:sig w:usb0="E4002EFF" w:usb1="C000247B" w:usb2="00000009" w:usb3="00000000" w:csb0="000001FF" w:csb1="00000000"/>
-  </w:font>
   <w:font w:name="Calibri">
     <w:panose1 w:val="020F0502020204030204"/>
     <w:charset w:val="00"/>
@@ -4870,6 +4902,13 @@
     <w:family w:val="modern"/>
     <w:pitch w:val="fixed"/>
     <w:sig w:usb0="E00002FF" w:usb1="6AC7FDFB" w:usb2="08000012" w:usb3="00000000" w:csb0="0002009F" w:csb1="00000000"/>
+  </w:font>
+  <w:font w:name="Calibri Light">
+    <w:panose1 w:val="020F0302020204030204"/>
+    <w:charset w:val="00"/>
+    <w:family w:val="swiss"/>
+    <w:pitch w:val="variable"/>
+    <w:sig w:usb0="E4002EFF" w:usb1="C000247B" w:usb2="00000009" w:usb3="00000000" w:csb0="000001FF" w:csb1="00000000"/>
   </w:font>
   <w:font w:name="Yu Mincho">
     <w:charset w:val="80"/>
@@ -4907,6 +4946,7 @@
     <w:rsid w:val="00146BCA"/>
     <w:rsid w:val="003F1FD5"/>
     <w:rsid w:val="004B050E"/>
+    <w:rsid w:val="004C288C"/>
     <w:rsid w:val="00527DD5"/>
     <w:rsid w:val="006C59AB"/>
     <w:rsid w:val="00723CD1"/>

</xml_diff>